<commit_message>
Added Limitations in the summary
</commit_message>
<xml_diff>
--- a/BCG_Financial_Chatbot_summary.docx
+++ b/BCG_Financial_Chatbot_summary.docx
@@ -620,6 +620,9 @@
         <w:br w:type="page"/>
       </w:r>
       <w:r>
+        <w:rPr>
+          <w:noProof/>
+        </w:rPr>
         <w:lastRenderedPageBreak/>
         <w:drawing>
           <wp:anchor distT="0" distB="0" distL="114300" distR="114300" simplePos="0" relativeHeight="251658240" behindDoc="0" locked="0" layoutInCell="1" allowOverlap="1" wp14:anchorId="6D9D3314" wp14:editId="37F84012">
@@ -788,6 +791,9 @@
     <w:p/>
     <w:p>
       <w:r>
+        <w:rPr>
+          <w:noProof/>
+        </w:rPr>
         <w:drawing>
           <wp:anchor distT="0" distB="0" distL="114300" distR="114300" simplePos="0" relativeHeight="251659264" behindDoc="0" locked="0" layoutInCell="1" allowOverlap="1" wp14:anchorId="6BFB0955" wp14:editId="058AC6C6">
             <wp:simplePos x="0" y="0"/>
@@ -862,6 +868,9 @@
         </w:rPr>
       </w:pPr>
       <w:r>
+        <w:rPr>
+          <w:noProof/>
+        </w:rPr>
         <w:drawing>
           <wp:anchor distT="0" distB="0" distL="114300" distR="114300" simplePos="0" relativeHeight="251660288" behindDoc="0" locked="0" layoutInCell="1" allowOverlap="1" wp14:anchorId="17711E86" wp14:editId="0CED455D">
             <wp:simplePos x="0" y="0"/>
@@ -1025,6 +1034,71 @@
         <w:t>Response generated at the bottom of the div</w:t>
       </w:r>
     </w:p>
+    <w:p>
+      <w:pPr>
+        <w:jc w:val="center"/>
+        <w:rPr>
+          <w:b/>
+          <w:bCs/>
+          <w:u w:val="single"/>
+        </w:rPr>
+      </w:pPr>
+    </w:p>
+    <w:p>
+      <w:pPr>
+        <w:jc w:val="center"/>
+        <w:rPr>
+          <w:b/>
+          <w:bCs/>
+          <w:u w:val="single"/>
+        </w:rPr>
+      </w:pPr>
+    </w:p>
+    <w:p>
+      <w:pPr>
+        <w:pStyle w:val="ListParagraph"/>
+        <w:numPr>
+          <w:ilvl w:val="0"/>
+          <w:numId w:val="3"/>
+        </w:numPr>
+        <w:rPr>
+          <w:b/>
+          <w:bCs/>
+          <w:u w:val="single"/>
+        </w:rPr>
+      </w:pPr>
+      <w:r>
+        <w:rPr>
+          <w:b/>
+          <w:bCs/>
+          <w:sz w:val="32"/>
+          <w:szCs w:val="32"/>
+        </w:rPr>
+        <w:t>Limitations</w:t>
+      </w:r>
+      <w:r>
+        <w:rPr>
+          <w:sz w:val="32"/>
+          <w:szCs w:val="32"/>
+        </w:rPr>
+        <w:t>: - Currently, the limitations of the Chatbot are huge since it is not generalized to the natural language (English) it is way more than specific to a certain number of queries, hence we have a smaller number of degrees of freedom to write the queries.</w:t>
+      </w:r>
+    </w:p>
+    <w:p>
+      <w:pPr>
+        <w:pStyle w:val="ListParagraph"/>
+        <w:rPr>
+          <w:u w:val="single"/>
+        </w:rPr>
+      </w:pPr>
+      <w:r>
+        <w:rPr>
+          <w:sz w:val="32"/>
+          <w:szCs w:val="32"/>
+        </w:rPr>
+        <w:t>The HTML form created to accept user queries is somewhat less like a conversation and more like I/O interface, this interface can be enhanced to a typical conversation-based interface such as we have in ChatGPT or WhatsApp.</w:t>
+      </w:r>
+    </w:p>
     <w:sectPr>
       <w:pgSz w:w="11906" w:h="16838"/>
       <w:pgMar w:top="1440" w:right="1440" w:bottom="1440" w:left="1440" w:header="708" w:footer="708" w:gutter="0"/>
@@ -1088,6 +1162,121 @@
 <file path=word/numbering.xml><?xml version="1.0" encoding="utf-8"?>
 <w:numbering xmlns:wpc="http://schemas.microsoft.com/office/word/2010/wordprocessingCanvas" xmlns:cx="http://schemas.microsoft.com/office/drawing/2014/chartex" xmlns:cx1="http://schemas.microsoft.com/office/drawing/2015/9/8/chartex" xmlns:cx2="http://schemas.microsoft.com/office/drawing/2015/10/21/chartex" xmlns:cx3="http://schemas.microsoft.com/office/drawing/2016/5/9/chartex" xmlns:cx4="http://schemas.microsoft.com/office/drawing/2016/5/10/chartex" xmlns:cx5="http://schemas.microsoft.com/office/drawing/2016/5/11/chartex" xmlns:cx6="http://schemas.microsoft.com/office/drawing/2016/5/12/chartex" xmlns:cx7="http://schemas.microsoft.com/office/drawing/2016/5/13/chartex" xmlns:cx8="http://schemas.microsoft.com/office/drawing/2016/5/14/chartex" xmlns:mc="http://schemas.openxmlformats.org/markup-compatibility/2006" xmlns:aink="http://schemas.microsoft.com/office/drawing/2016/ink" xmlns:am3d="http://schemas.microsoft.com/office/drawing/2017/model3d" xmlns:o="urn:schemas-microsoft-com:office:office" xmlns:oel="http://schemas.microsoft.com/office/2019/extlst" xmlns:r="http://schemas.openxmlformats.org/officeDocument/2006/relationships" xmlns:m="http://schemas.openxmlformats.org/officeDocument/2006/math" xmlns:v="urn:schemas-microsoft-com:vml" xmlns:wp14="http://schemas.microsoft.com/office/word/2010/wordprocessingDrawing" xmlns:wp="http://schemas.openxmlformats.org/drawingml/2006/wordprocessingDrawing" xmlns:w10="urn:schemas-microsoft-com:office:word" xmlns:w="http://schemas.openxmlformats.org/wordprocessingml/2006/main" xmlns:w14="http://schemas.microsoft.com/office/word/2010/wordml" xmlns:w15="http://schemas.microsoft.com/office/word/2012/wordml" xmlns:w16cex="http://schemas.microsoft.com/office/word/2018/wordml/cex" xmlns:w16cid="http://schemas.microsoft.com/office/word/2016/wordml/cid" xmlns:w16="http://schemas.microsoft.com/office/word/2018/wordml" xmlns:w16du="http://schemas.microsoft.com/office/word/2023/wordml/word16du" xmlns:w16sdtdh="http://schemas.microsoft.com/office/word/2020/wordml/sdtdatahash" xmlns:w16se="http://schemas.microsoft.com/office/word/2015/wordml/symex" xmlns:wpg="http://schemas.microsoft.com/office/word/2010/wordprocessingGroup" xmlns:wpi="http://schemas.microsoft.com/office/word/2010/wordprocessingInk" xmlns:wne="http://schemas.microsoft.com/office/word/2006/wordml" xmlns:wps="http://schemas.microsoft.com/office/word/2010/wordprocessingShape" mc:Ignorable="w14 w15 w16se w16cid w16 w16cex w16sdtdh w16du wp14">
   <w:abstractNum w:abstractNumId="0" w15:restartNumberingAfterBreak="0">
+    <w:nsid w:val="3B7D5BAC"/>
+    <w:multiLevelType w:val="hybridMultilevel"/>
+    <w:tmpl w:val="F77A8DB6"/>
+    <w:lvl w:ilvl="0" w:tplc="FE1871AA">
+      <w:start w:val="1"/>
+      <w:numFmt w:val="bullet"/>
+      <w:lvlText w:val=""/>
+      <w:lvlJc w:val="left"/>
+      <w:pPr>
+        <w:ind w:left="720" w:hanging="360"/>
+      </w:pPr>
+      <w:rPr>
+        <w:rFonts w:ascii="Symbol" w:hAnsi="Symbol" w:hint="default"/>
+        <w:sz w:val="32"/>
+        <w:szCs w:val="32"/>
+      </w:rPr>
+    </w:lvl>
+    <w:lvl w:ilvl="1" w:tplc="40090003" w:tentative="1">
+      <w:start w:val="1"/>
+      <w:numFmt w:val="bullet"/>
+      <w:lvlText w:val="o"/>
+      <w:lvlJc w:val="left"/>
+      <w:pPr>
+        <w:ind w:left="1440" w:hanging="360"/>
+      </w:pPr>
+      <w:rPr>
+        <w:rFonts w:ascii="Courier New" w:hAnsi="Courier New" w:cs="Courier New" w:hint="default"/>
+      </w:rPr>
+    </w:lvl>
+    <w:lvl w:ilvl="2" w:tplc="40090005" w:tentative="1">
+      <w:start w:val="1"/>
+      <w:numFmt w:val="bullet"/>
+      <w:lvlText w:val=""/>
+      <w:lvlJc w:val="left"/>
+      <w:pPr>
+        <w:ind w:left="2160" w:hanging="360"/>
+      </w:pPr>
+      <w:rPr>
+        <w:rFonts w:ascii="Wingdings" w:hAnsi="Wingdings" w:hint="default"/>
+      </w:rPr>
+    </w:lvl>
+    <w:lvl w:ilvl="3" w:tplc="40090001" w:tentative="1">
+      <w:start w:val="1"/>
+      <w:numFmt w:val="bullet"/>
+      <w:lvlText w:val=""/>
+      <w:lvlJc w:val="left"/>
+      <w:pPr>
+        <w:ind w:left="2880" w:hanging="360"/>
+      </w:pPr>
+      <w:rPr>
+        <w:rFonts w:ascii="Symbol" w:hAnsi="Symbol" w:hint="default"/>
+      </w:rPr>
+    </w:lvl>
+    <w:lvl w:ilvl="4" w:tplc="40090003" w:tentative="1">
+      <w:start w:val="1"/>
+      <w:numFmt w:val="bullet"/>
+      <w:lvlText w:val="o"/>
+      <w:lvlJc w:val="left"/>
+      <w:pPr>
+        <w:ind w:left="3600" w:hanging="360"/>
+      </w:pPr>
+      <w:rPr>
+        <w:rFonts w:ascii="Courier New" w:hAnsi="Courier New" w:cs="Courier New" w:hint="default"/>
+      </w:rPr>
+    </w:lvl>
+    <w:lvl w:ilvl="5" w:tplc="40090005" w:tentative="1">
+      <w:start w:val="1"/>
+      <w:numFmt w:val="bullet"/>
+      <w:lvlText w:val=""/>
+      <w:lvlJc w:val="left"/>
+      <w:pPr>
+        <w:ind w:left="4320" w:hanging="360"/>
+      </w:pPr>
+      <w:rPr>
+        <w:rFonts w:ascii="Wingdings" w:hAnsi="Wingdings" w:hint="default"/>
+      </w:rPr>
+    </w:lvl>
+    <w:lvl w:ilvl="6" w:tplc="40090001" w:tentative="1">
+      <w:start w:val="1"/>
+      <w:numFmt w:val="bullet"/>
+      <w:lvlText w:val=""/>
+      <w:lvlJc w:val="left"/>
+      <w:pPr>
+        <w:ind w:left="5040" w:hanging="360"/>
+      </w:pPr>
+      <w:rPr>
+        <w:rFonts w:ascii="Symbol" w:hAnsi="Symbol" w:hint="default"/>
+      </w:rPr>
+    </w:lvl>
+    <w:lvl w:ilvl="7" w:tplc="40090003" w:tentative="1">
+      <w:start w:val="1"/>
+      <w:numFmt w:val="bullet"/>
+      <w:lvlText w:val="o"/>
+      <w:lvlJc w:val="left"/>
+      <w:pPr>
+        <w:ind w:left="5760" w:hanging="360"/>
+      </w:pPr>
+      <w:rPr>
+        <w:rFonts w:ascii="Courier New" w:hAnsi="Courier New" w:cs="Courier New" w:hint="default"/>
+      </w:rPr>
+    </w:lvl>
+    <w:lvl w:ilvl="8" w:tplc="40090005" w:tentative="1">
+      <w:start w:val="1"/>
+      <w:numFmt w:val="bullet"/>
+      <w:lvlText w:val=""/>
+      <w:lvlJc w:val="left"/>
+      <w:pPr>
+        <w:ind w:left="6480" w:hanging="360"/>
+      </w:pPr>
+      <w:rPr>
+        <w:rFonts w:ascii="Wingdings" w:hAnsi="Wingdings" w:hint="default"/>
+      </w:rPr>
+    </w:lvl>
+  </w:abstractNum>
+  <w:abstractNum w:abstractNumId="1" w15:restartNumberingAfterBreak="0">
     <w:nsid w:val="543C415F"/>
     <w:multiLevelType w:val="hybridMultilevel"/>
     <w:tmpl w:val="4A2AA660"/>
@@ -1200,7 +1389,7 @@
       </w:rPr>
     </w:lvl>
   </w:abstractNum>
-  <w:abstractNum w:abstractNumId="1" w15:restartNumberingAfterBreak="0">
+  <w:abstractNum w:abstractNumId="2" w15:restartNumberingAfterBreak="0">
     <w:nsid w:val="60CA7BAA"/>
     <w:multiLevelType w:val="multilevel"/>
     <w:tmpl w:val="40090021"/>
@@ -1314,10 +1503,13 @@
     </w:lvl>
   </w:abstractNum>
   <w:num w:numId="1" w16cid:durableId="1492675289">
-    <w:abstractNumId w:val="0"/>
+    <w:abstractNumId w:val="1"/>
   </w:num>
   <w:num w:numId="2" w16cid:durableId="1815441134">
-    <w:abstractNumId w:val="1"/>
+    <w:abstractNumId w:val="2"/>
+  </w:num>
+  <w:num w:numId="3" w16cid:durableId="1275868221">
+    <w:abstractNumId w:val="0"/>
   </w:num>
 </w:numbering>
 </file>
@@ -1726,6 +1918,7 @@
   <w:style w:type="character" w:default="1" w:styleId="DefaultParagraphFont">
     <w:name w:val="Default Paragraph Font"/>
     <w:uiPriority w:val="1"/>
+    <w:semiHidden/>
     <w:unhideWhenUsed/>
   </w:style>
   <w:style w:type="table" w:default="1" w:styleId="TableNormal">

</xml_diff>